<commit_message>
Analisi Gruppo VII + eliminazione cartella gruppo_IV_copia
</commit_message>
<xml_diff>
--- a/VII_Gruppo/Analisi_dei_risultati.docx
+++ b/VII_Gruppo/Analisi_dei_risultati.docx
@@ -37,24 +37,13 @@
     </w:p>
     <w:p>
       <w:r>
-        <w:t>Per interpolazione si intende un metodo per individuare nu</w:t>
-      </w:r>
-      <w:r>
-        <w:t xml:space="preserve">ovi punti del piano cartesiano </w:t>
-      </w:r>
-      <w:r>
-        <w:t>a partire da u</w:t>
-      </w:r>
-      <w:r>
-        <w:t>n insieme finito di punti dati.</w:t>
+        <w:t>Per interpolazione si intende un metodo per individuare nuovi punti del piano cartesiano a partire da un insieme finito di punti dati.</w:t>
       </w:r>
     </w:p>
     <w:p>
       <w:r>
         <w:t>METODO DI LAGRANGE</w:t>
       </w:r>
-      <w:bookmarkStart w:id="0" w:name="_GoBack"/>
-      <w:bookmarkEnd w:id="0"/>
     </w:p>
     <w:p>
       <w:r>
@@ -99,10 +88,7 @@
         <w:t>n</w:t>
       </w:r>
       <w:r>
-        <w:t xml:space="preserve">) per cui sono noti i valori </w:t>
-      </w:r>
-      <w:r>
-        <w:t>f(a</w:t>
+        <w:t>) per cui sono noti i valori f(a</w:t>
       </w:r>
       <w:r>
         <w:rPr>
@@ -111,10 +97,7 @@
         <w:t>0</w:t>
       </w:r>
       <w:r>
-        <w:t>), f(</w:t>
-      </w:r>
-      <w:r>
-        <w:t>a</w:t>
+        <w:t>), f(a</w:t>
       </w:r>
       <w:r>
         <w:rPr>
@@ -123,10 +106,7 @@
         <w:t>1</w:t>
       </w:r>
       <w:r>
-        <w:t>)</w:t>
-      </w:r>
-      <w:r>
-        <w:t>, f(a</w:t>
+        <w:t>), f(a</w:t>
       </w:r>
       <w:r>
         <w:rPr>
@@ -144,19 +124,7 @@
         <w:t>n</w:t>
       </w:r>
       <w:r>
-        <w:t>)</w:t>
-      </w:r>
-      <w:r>
-        <w:t>,</w:t>
-      </w:r>
-      <w:r>
-        <w:t xml:space="preserve"> si definisce il poli</w:t>
-      </w:r>
-      <w:r>
-        <w:t xml:space="preserve">nomio interpolatore di Lagrange </w:t>
-      </w:r>
-      <w:r>
-        <w:t>della funzione il polinomio:</w:t>
+        <w:t>), si definisce il polinomio interpolatore di Lagrange della funzione il polinomio:</w:t>
       </w:r>
     </w:p>
     <w:p>
@@ -419,10 +387,7 @@
     </w:p>
     <w:p>
       <w:r>
-        <w:t>Utilizziamo</w:t>
-      </w:r>
-      <w:r>
-        <w:t xml:space="preserve"> sperimentalmente le nozioni acquisite dalla teoria per risolvere il seguente esercizio:</w:t>
+        <w:t>Utilizziamo sperimentalmente le nozioni acquisite dalla teoria per risolvere il seguente esercizio:</w:t>
       </w:r>
     </w:p>
     <w:p>
@@ -499,10 +464,7 @@
         <w:jc w:val="left"/>
       </w:pPr>
       <w:r>
-        <w:t>Consideriamo</w:t>
-      </w:r>
-      <w:r>
-        <w:t xml:space="preserve"> la funzione: </w:t>
+        <w:t xml:space="preserve">Consideriamo la funzione: </w:t>
       </w:r>
       <m:oMath>
         <m:r>
@@ -642,6 +604,9 @@
               <w:jc w:val="center"/>
             </w:pPr>
             <w:r>
+              <w:rPr>
+                <w:rFonts w:eastAsiaTheme="minorHAnsi"/>
+              </w:rPr>
               <w:pict>
                 <v:shapetype id="_x0000_t75" coordsize="21600,21600" o:spt="75" o:preferrelative="t" path="m@4@5l@4@11@9@11@9@5xe" filled="f" stroked="f">
                   <v:stroke joinstyle="miter"/>
@@ -786,6 +751,9 @@
               <w:jc w:val="center"/>
             </w:pPr>
             <w:r>
+              <w:rPr>
+                <w:rFonts w:eastAsiaTheme="minorHAnsi"/>
+              </w:rPr>
               <w:pict>
                 <v:shape id="_x0000_i1026" type="#_x0000_t75" style="width:184.5pt;height:111.75pt">
                   <v:imagedata r:id="rId10" o:title="es7_fun1_6"/>
@@ -826,6 +794,9 @@
           </w:p>
           <w:p>
             <w:r>
+              <w:rPr>
+                <w:rFonts w:eastAsiaTheme="minorHAnsi"/>
+              </w:rPr>
               <w:pict>
                 <v:shape id="_x0000_i1027" type="#_x0000_t75" style="width:184.5pt;height:111.75pt">
                   <v:imagedata r:id="rId11" o:title="es7_fun1_6_err"/>
@@ -885,6 +856,9 @@
               <w:t xml:space="preserve"> </w:t>
             </w:r>
             <w:r>
+              <w:rPr>
+                <w:rFonts w:eastAsiaTheme="minorHAnsi"/>
+              </w:rPr>
               <w:pict>
                 <v:shape id="_x0000_i1028" type="#_x0000_t75" style="width:184.5pt;height:111.75pt">
                   <v:imagedata r:id="rId12" o:title="es7_fun1_11"/>
@@ -908,6 +882,9 @@
               <w:jc w:val="center"/>
             </w:pPr>
             <w:r>
+              <w:rPr>
+                <w:rFonts w:eastAsiaTheme="minorHAnsi"/>
+              </w:rPr>
               <w:pict>
                 <v:shape id="_x0000_i1029" type="#_x0000_t75" style="width:184.5pt;height:111.75pt">
                   <v:imagedata r:id="rId13" o:title="es7_fun1_11_err"/>
@@ -960,8 +937,11 @@
               <w:jc w:val="center"/>
             </w:pPr>
             <w:r>
+              <w:rPr>
+                <w:rFonts w:eastAsiaTheme="minorHAnsi"/>
+              </w:rPr>
               <w:pict>
-                <v:shape id="_x0000_i1035" type="#_x0000_t75" style="width:184.5pt;height:111.75pt">
+                <v:shape id="_x0000_i1030" type="#_x0000_t75" style="width:184.5pt;height:111.75pt">
                   <v:imagedata r:id="rId14" o:title="es7_fun1_12"/>
                 </v:shape>
               </w:pict>
@@ -982,8 +962,11 @@
               <w:jc w:val="center"/>
             </w:pPr>
             <w:r>
+              <w:rPr>
+                <w:rFonts w:eastAsiaTheme="minorHAnsi"/>
+              </w:rPr>
               <w:pict>
-                <v:shape id="_x0000_i1030" type="#_x0000_t75" style="width:183.75pt;height:112.5pt">
+                <v:shape id="_x0000_i1031" type="#_x0000_t75" style="width:183.75pt;height:112.5pt">
                   <v:imagedata r:id="rId15" o:title="es7_fun1_12_err"/>
                 </v:shape>
               </w:pict>
@@ -1039,8 +1022,11 @@
               <w:jc w:val="center"/>
             </w:pPr>
             <w:r>
+              <w:rPr>
+                <w:rFonts w:eastAsiaTheme="minorHAnsi"/>
+              </w:rPr>
               <w:pict>
-                <v:shape id="_x0000_i1034" type="#_x0000_t75" style="width:184.5pt;height:111pt">
+                <v:shape id="_x0000_i1032" type="#_x0000_t75" style="width:184.5pt;height:111pt">
                   <v:imagedata r:id="rId16" o:title="es7_fun1_20"/>
                 </v:shape>
               </w:pict>
@@ -1061,8 +1047,11 @@
               <w:jc w:val="center"/>
             </w:pPr>
             <w:r>
+              <w:rPr>
+                <w:rFonts w:eastAsiaTheme="minorHAnsi"/>
+              </w:rPr>
               <w:pict>
-                <v:shape id="_x0000_i1031" type="#_x0000_t75" style="width:183.75pt;height:111.75pt">
+                <v:shape id="_x0000_i1033" type="#_x0000_t75" style="width:183.75pt;height:111.75pt">
                   <v:imagedata r:id="rId17" o:title="es7_fun1_20_err"/>
                 </v:shape>
               </w:pict>
@@ -1118,9 +1107,12 @@
               <w:jc w:val="center"/>
             </w:pPr>
             <w:r>
+              <w:rPr>
+                <w:rFonts w:eastAsiaTheme="minorHAnsi"/>
+              </w:rPr>
               <w:pict>
-                <v:shape id="_x0000_i1033" type="#_x0000_t75" style="width:184.5pt;height:112.5pt">
-                  <v:imagedata r:id="rId18" o:title="es_fun1_25.dat"/>
+                <v:shape id="_x0000_i1034" type="#_x0000_t75" style="width:184.5pt;height:112.5pt">
+                  <v:imagedata r:id="rId18" o:title="es_fun1_25"/>
                 </v:shape>
               </w:pict>
             </w:r>
@@ -1140,8 +1132,11 @@
               <w:jc w:val="center"/>
             </w:pPr>
             <w:r>
+              <w:rPr>
+                <w:rFonts w:eastAsiaTheme="minorHAnsi"/>
+              </w:rPr>
               <w:pict>
-                <v:shape id="_x0000_i1032" type="#_x0000_t75" style="width:184.5pt;height:111.75pt">
+                <v:shape id="_x0000_i1035" type="#_x0000_t75" style="width:184.5pt;height:111.75pt">
                   <v:imagedata r:id="rId19" o:title="es7_fun1_25_err"/>
                 </v:shape>
               </w:pict>
@@ -1178,7 +1173,11 @@
         <w:t>dipende ovviamente dal fatto che i punti sono scelti equidistanti. Inoltre</w:t>
       </w:r>
       <w:r>
-        <w:t xml:space="preserve"> dal grafico dell’errore si evince che le funzioni con un numero di punti di interpolazione pari interpolano meglio la curva agli estremi dell’intervallo, mentre quelle con numero di punti dispari hanno un errore minore all’interno dell’intervallo di interpolazione.</w:t>
+        <w:t xml:space="preserve"> dal grafico dell’errore si evince che le funzioni con un numero di punti di interpolazione pari interpolano meglio la curva agli estremi </w:t>
+      </w:r>
+      <w:r>
+        <w:lastRenderedPageBreak/>
+        <w:t>dell’intervallo, mentre quelle con numero di punti dispari hanno un errore minore all’interno dell’intervallo di interpolazione.</w:t>
       </w:r>
     </w:p>
     <w:p>
@@ -1192,7 +1191,6 @@
         <w:rPr>
           <w:sz w:val="36"/>
         </w:rPr>
-        <w:lastRenderedPageBreak/>
         <w:t>Test #2</w:t>
       </w:r>
     </w:p>
@@ -1233,13 +1231,7 @@
           <w:rPr>
             <w:rFonts w:ascii="Cambria Math" w:hAnsi="Cambria Math"/>
           </w:rPr>
-          <m:t>=</m:t>
-        </m:r>
-        <m:r>
-          <w:rPr>
-            <w:rFonts w:ascii="Cambria Math" w:hAnsi="Cambria Math"/>
-          </w:rPr>
-          <m:t>|x|</m:t>
+          <m:t>=|x|</m:t>
         </m:r>
       </m:oMath>
       <w:r>
@@ -1247,10 +1239,7 @@
       </w:r>
       <w:proofErr w:type="gramEnd"/>
       <w:r>
-        <w:t xml:space="preserve"> in [-2,2</w:t>
-      </w:r>
-      <w:r>
-        <w:t xml:space="preserve">] </w:t>
+        <w:t xml:space="preserve"> in [-2,2] </w:t>
       </w:r>
     </w:p>
     <w:p>
@@ -1846,6 +1835,7 @@
           </w:p>
           <w:p>
             <w:r>
+              <w:lastRenderedPageBreak/>
               <w:t xml:space="preserve"> </w:t>
             </w:r>
             <w:r>
@@ -1928,6 +1918,7 @@
                 <w:noProof/>
                 <w:lang w:eastAsia="it-IT"/>
               </w:rPr>
+              <w:lastRenderedPageBreak/>
               <w:drawing>
                 <wp:inline distT="0" distB="0" distL="0" distR="0">
                   <wp:extent cx="2333625" cy="1416577"/>
@@ -2263,16 +2254,21 @@
             </w:pPr>
           </w:p>
           <w:p>
-            <w:pPr>
-              <w:jc w:val="center"/>
-            </w:pPr>
-          </w:p>
-          <w:p>
-            <w:pPr>
-              <w:jc w:val="center"/>
-            </w:pPr>
-          </w:p>
+            <w:r>
+              <w:t xml:space="preserve"> </w:t>
+            </w:r>
+            <w:r>
+              <w:pict>
+                <v:shape id="_x0000_i1036" type="#_x0000_t75" style="width:184.5pt;height:110.25pt">
+                  <v:imagedata r:id="rId31" o:title="aaaaa"/>
+                </v:shape>
+              </w:pict>
+            </w:r>
+          </w:p>
+          <w:p/>
         </w:tc>
+        <w:bookmarkStart w:id="0" w:name="_GoBack"/>
+        <w:bookmarkEnd w:id="0"/>
       </w:tr>
     </w:tbl>
     <w:p/>
@@ -2296,7 +2292,7 @@
       </w:r>
     </w:p>
     <w:sectPr>
-      <w:headerReference w:type="first" r:id="rId31"/>
+      <w:headerReference w:type="first" r:id="rId32"/>
       <w:pgSz w:w="11906" w:h="16838"/>
       <w:pgMar w:top="1134" w:right="1985" w:bottom="1134" w:left="1985" w:header="709" w:footer="709" w:gutter="0"/>
       <w:cols w:space="708"/>
@@ -2369,7 +2365,7 @@
 
 <file path=word/numbering.xml><?xml version="1.0" encoding="utf-8"?>
 <w:numbering xmlns:wpc="http://schemas.microsoft.com/office/word/2010/wordprocessingCanvas" xmlns:mc="http://schemas.openxmlformats.org/markup-compatibility/2006" xmlns:o="urn:schemas-microsoft-com:office:office" xmlns:r="http://schemas.openxmlformats.org/officeDocument/2006/relationships" xmlns:m="http://schemas.openxmlformats.org/officeDocument/2006/math" xmlns:v="urn:schemas-microsoft-com:vml" xmlns:wp14="http://schemas.microsoft.com/office/word/2010/wordprocessingDrawing" xmlns:wp="http://schemas.openxmlformats.org/drawingml/2006/wordprocessingDrawing" xmlns:w10="urn:schemas-microsoft-com:office:word" xmlns:w="http://schemas.openxmlformats.org/wordprocessingml/2006/main" xmlns:w14="http://schemas.microsoft.com/office/word/2010/wordml" xmlns:w15="http://schemas.microsoft.com/office/word/2012/wordml" xmlns:wpg="http://schemas.microsoft.com/office/word/2010/wordprocessingGroup" xmlns:wpi="http://schemas.microsoft.com/office/word/2010/wordprocessingInk" xmlns:wne="http://schemas.microsoft.com/office/word/2006/wordml" xmlns:wps="http://schemas.microsoft.com/office/word/2010/wordprocessingShape" mc:Ignorable="w14 w15 wp14">
-  <w:abstractNum w:abstractNumId="0">
+  <w:abstractNum w:abstractNumId="0" w15:restartNumberingAfterBreak="0">
     <w:nsid w:val="012C2195"/>
     <w:multiLevelType w:val="hybridMultilevel"/>
     <w:tmpl w:val="2B8C0016"/>
@@ -2458,7 +2454,7 @@
       </w:pPr>
     </w:lvl>
   </w:abstractNum>
-  <w:abstractNum w:abstractNumId="1">
+  <w:abstractNum w:abstractNumId="1" w15:restartNumberingAfterBreak="0">
     <w:nsid w:val="10F0784C"/>
     <w:multiLevelType w:val="hybridMultilevel"/>
     <w:tmpl w:val="38904AA0"/>
@@ -2570,7 +2566,7 @@
       </w:rPr>
     </w:lvl>
   </w:abstractNum>
-  <w:abstractNum w:abstractNumId="2">
+  <w:abstractNum w:abstractNumId="2" w15:restartNumberingAfterBreak="0">
     <w:nsid w:val="117D1A5E"/>
     <w:multiLevelType w:val="hybridMultilevel"/>
     <w:tmpl w:val="2E807498"/>
@@ -2685,7 +2681,7 @@
       </w:rPr>
     </w:lvl>
   </w:abstractNum>
-  <w:abstractNum w:abstractNumId="3">
+  <w:abstractNum w:abstractNumId="3" w15:restartNumberingAfterBreak="0">
     <w:nsid w:val="12951B45"/>
     <w:multiLevelType w:val="hybridMultilevel"/>
     <w:tmpl w:val="9A5E7880"/>
@@ -2797,7 +2793,7 @@
       </w:rPr>
     </w:lvl>
   </w:abstractNum>
-  <w:abstractNum w:abstractNumId="4">
+  <w:abstractNum w:abstractNumId="4" w15:restartNumberingAfterBreak="0">
     <w:nsid w:val="1A8E6A28"/>
     <w:multiLevelType w:val="hybridMultilevel"/>
     <w:tmpl w:val="A55C46E2"/>
@@ -2911,7 +2907,7 @@
       </w:rPr>
     </w:lvl>
   </w:abstractNum>
-  <w:abstractNum w:abstractNumId="5">
+  <w:abstractNum w:abstractNumId="5" w15:restartNumberingAfterBreak="0">
     <w:nsid w:val="2BAD3897"/>
     <w:multiLevelType w:val="hybridMultilevel"/>
     <w:tmpl w:val="EFF8B18E"/>
@@ -3025,7 +3021,7 @@
       </w:rPr>
     </w:lvl>
   </w:abstractNum>
-  <w:abstractNum w:abstractNumId="6">
+  <w:abstractNum w:abstractNumId="6" w15:restartNumberingAfterBreak="0">
     <w:nsid w:val="35677E3D"/>
     <w:multiLevelType w:val="hybridMultilevel"/>
     <w:tmpl w:val="367A73C2"/>
@@ -3140,7 +3136,7 @@
       </w:rPr>
     </w:lvl>
   </w:abstractNum>
-  <w:abstractNum w:abstractNumId="7">
+  <w:abstractNum w:abstractNumId="7" w15:restartNumberingAfterBreak="0">
     <w:nsid w:val="39083628"/>
     <w:multiLevelType w:val="multilevel"/>
     <w:tmpl w:val="CCC07638"/>
@@ -3258,7 +3254,7 @@
       </w:rPr>
     </w:lvl>
   </w:abstractNum>
-  <w:abstractNum w:abstractNumId="8">
+  <w:abstractNum w:abstractNumId="8" w15:restartNumberingAfterBreak="0">
     <w:nsid w:val="394663A6"/>
     <w:multiLevelType w:val="hybridMultilevel"/>
     <w:tmpl w:val="3DE026D6"/>
@@ -3372,7 +3368,7 @@
       </w:rPr>
     </w:lvl>
   </w:abstractNum>
-  <w:abstractNum w:abstractNumId="9">
+  <w:abstractNum w:abstractNumId="9" w15:restartNumberingAfterBreak="0">
     <w:nsid w:val="46A325D1"/>
     <w:multiLevelType w:val="hybridMultilevel"/>
     <w:tmpl w:val="69F41EA6"/>
@@ -3487,7 +3483,7 @@
       </w:rPr>
     </w:lvl>
   </w:abstractNum>
-  <w:abstractNum w:abstractNumId="10">
+  <w:abstractNum w:abstractNumId="10" w15:restartNumberingAfterBreak="0">
     <w:nsid w:val="47067856"/>
     <w:multiLevelType w:val="hybridMultilevel"/>
     <w:tmpl w:val="1264E51A"/>
@@ -3599,7 +3595,7 @@
       </w:rPr>
     </w:lvl>
   </w:abstractNum>
-  <w:abstractNum w:abstractNumId="11">
+  <w:abstractNum w:abstractNumId="11" w15:restartNumberingAfterBreak="0">
     <w:nsid w:val="47DF09BA"/>
     <w:multiLevelType w:val="hybridMultilevel"/>
     <w:tmpl w:val="CF02253E"/>
@@ -3688,7 +3684,7 @@
       </w:pPr>
     </w:lvl>
   </w:abstractNum>
-  <w:abstractNum w:abstractNumId="12">
+  <w:abstractNum w:abstractNumId="12" w15:restartNumberingAfterBreak="0">
     <w:nsid w:val="4FE7299B"/>
     <w:multiLevelType w:val="hybridMultilevel"/>
     <w:tmpl w:val="C548E35E"/>
@@ -3777,7 +3773,7 @@
       </w:pPr>
     </w:lvl>
   </w:abstractNum>
-  <w:abstractNum w:abstractNumId="13">
+  <w:abstractNum w:abstractNumId="13" w15:restartNumberingAfterBreak="0">
     <w:nsid w:val="5548659E"/>
     <w:multiLevelType w:val="hybridMultilevel"/>
     <w:tmpl w:val="E272D988"/>
@@ -3866,7 +3862,7 @@
       </w:pPr>
     </w:lvl>
   </w:abstractNum>
-  <w:abstractNum w:abstractNumId="14">
+  <w:abstractNum w:abstractNumId="14" w15:restartNumberingAfterBreak="0">
     <w:nsid w:val="5CA144D3"/>
     <w:multiLevelType w:val="hybridMultilevel"/>
     <w:tmpl w:val="71E4BE60"/>
@@ -3978,7 +3974,7 @@
       </w:rPr>
     </w:lvl>
   </w:abstractNum>
-  <w:abstractNum w:abstractNumId="15">
+  <w:abstractNum w:abstractNumId="15" w15:restartNumberingAfterBreak="0">
     <w:nsid w:val="6C567E6D"/>
     <w:multiLevelType w:val="hybridMultilevel"/>
     <w:tmpl w:val="F6A4A17E"/>
@@ -4092,7 +4088,7 @@
       </w:rPr>
     </w:lvl>
   </w:abstractNum>
-  <w:abstractNum w:abstractNumId="16">
+  <w:abstractNum w:abstractNumId="16" w15:restartNumberingAfterBreak="0">
     <w:nsid w:val="6D8557C8"/>
     <w:multiLevelType w:val="hybridMultilevel"/>
     <w:tmpl w:val="A410AD9C"/>
@@ -4178,7 +4174,7 @@
       </w:pPr>
     </w:lvl>
   </w:abstractNum>
-  <w:abstractNum w:abstractNumId="17">
+  <w:abstractNum w:abstractNumId="17" w15:restartNumberingAfterBreak="0">
     <w:nsid w:val="735D04D3"/>
     <w:multiLevelType w:val="hybridMultilevel"/>
     <w:tmpl w:val="98C2D25C"/>
@@ -4292,7 +4288,7 @@
       </w:rPr>
     </w:lvl>
   </w:abstractNum>
-  <w:abstractNum w:abstractNumId="18">
+  <w:abstractNum w:abstractNumId="18" w15:restartNumberingAfterBreak="0">
     <w:nsid w:val="791326F4"/>
     <w:multiLevelType w:val="hybridMultilevel"/>
     <w:tmpl w:val="9E7EF2A0"/>
@@ -4381,7 +4377,7 @@
       </w:pPr>
     </w:lvl>
   </w:abstractNum>
-  <w:abstractNum w:abstractNumId="19">
+  <w:abstractNum w:abstractNumId="19" w15:restartNumberingAfterBreak="0">
     <w:nsid w:val="7E2C3D92"/>
     <w:multiLevelType w:val="multilevel"/>
     <w:tmpl w:val="D48EDEEE"/>
@@ -4500,7 +4496,7 @@
       </w:rPr>
     </w:lvl>
   </w:abstractNum>
-  <w:abstractNum w:abstractNumId="20">
+  <w:abstractNum w:abstractNumId="20" w15:restartNumberingAfterBreak="0">
     <w:nsid w:val="7EB77B72"/>
     <w:multiLevelType w:val="multilevel"/>
     <w:tmpl w:val="04100025"/>
@@ -5347,6 +5343,7 @@
   <w:style w:type="character" w:default="1" w:styleId="Carpredefinitoparagrafo">
     <w:name w:val="Default Paragraph Font"/>
     <w:uiPriority w:val="1"/>
+    <w:semiHidden/>
     <w:unhideWhenUsed/>
   </w:style>
   <w:style w:type="table" w:default="1" w:styleId="Tabellanormale">
@@ -5887,7 +5884,6 @@
       <w:rFonts w:eastAsiaTheme="minorEastAsia"/>
     </w:rPr>
     <w:tblPr>
-      <w:tblInd w:w="0" w:type="dxa"/>
       <w:tblBorders>
         <w:top w:val="single" w:sz="4" w:space="0" w:color="auto"/>
         <w:left w:val="single" w:sz="4" w:space="0" w:color="auto"/>
@@ -5896,12 +5892,6 @@
         <w:insideH w:val="single" w:sz="4" w:space="0" w:color="auto"/>
         <w:insideV w:val="single" w:sz="4" w:space="0" w:color="auto"/>
       </w:tblBorders>
-      <w:tblCellMar>
-        <w:top w:w="0" w:type="dxa"/>
-        <w:left w:w="108" w:type="dxa"/>
-        <w:bottom w:w="0" w:type="dxa"/>
-        <w:right w:w="108" w:type="dxa"/>
-      </w:tblCellMar>
     </w:tblPr>
   </w:style>
   <w:style w:type="character" w:customStyle="1" w:styleId="TitoloRiquadroCarattere">
@@ -6231,7 +6221,7 @@
 </file>
 
 <file path=customXml/itemProps1.xml><?xml version="1.0" encoding="utf-8"?>
-<ds:datastoreItem xmlns:ds="http://schemas.openxmlformats.org/officeDocument/2006/customXml" ds:itemID="{5909B621-67CD-452A-892E-7D26D584EA46}">
+<ds:datastoreItem xmlns:ds="http://schemas.openxmlformats.org/officeDocument/2006/customXml" ds:itemID="{784E41ED-9DE0-4FE8-8451-91B836050F1A}">
   <ds:schemaRefs>
     <ds:schemaRef ds:uri="http://schemas.openxmlformats.org/officeDocument/2006/bibliography"/>
   </ds:schemaRefs>

</xml_diff>